<commit_message>
update presentations for tomorrow
</commit_message>
<xml_diff>
--- a/proceedings/tech-report-cover.docx
+++ b/proceedings/tech-report-cover.docx
@@ -116,7 +116,25 @@
                 <w:sz w:val="36"/>
                 <w:szCs w:val="36"/>
               </w:rPr>
-              <w:t>(TESA) national workshop on 'Best pratices in ageing', 31 January, 01-02 February 2023 in Moncton, New Brunswick</w:t>
+              <w:t>(TESA) national workshop on 'Best pratices in age</w:t>
+            </w:r>
+            <w:r>
+              <w:rPr>
+                <w:rFonts w:ascii="Microsoft Sans Serif" w:hAnsi="Microsoft Sans Serif" w:cs="Microsoft Sans Serif"/>
+                <w:b/>
+                <w:sz w:val="36"/>
+                <w:szCs w:val="36"/>
+              </w:rPr>
+              <w:t xml:space="preserve"> estimation</w:t>
+            </w:r>
+            <w:r>
+              <w:rPr>
+                <w:rFonts w:ascii="Microsoft Sans Serif" w:hAnsi="Microsoft Sans Serif" w:cs="Microsoft Sans Serif"/>
+                <w:b/>
+                <w:sz w:val="36"/>
+                <w:szCs w:val="36"/>
+              </w:rPr>
+              <w:t>', 31 January, 01-02 February 2023 in Moncton, New Brunswick</w:t>
             </w:r>
             <w:r>
               <w:rPr>

</xml_diff>

<commit_message>
update README and add to proceedings report
</commit_message>
<xml_diff>
--- a/proceedings/tech-report-cover.docx
+++ b/proceedings/tech-report-cover.docx
@@ -270,7 +270,151 @@
                 <w:sz w:val="28"/>
                 <w:szCs w:val="28"/>
               </w:rPr>
-              <w:t>Daniel Ricard and Peter Comeau</w:t>
+              <w:t>Daniel Ricard,</w:t>
+            </w:r>
+            <w:r>
+              <w:rPr>
+                <w:rFonts w:ascii="Microsoft Sans Serif" w:hAnsi="Microsoft Sans Serif" w:cs="Microsoft Sans Serif"/>
+                <w:noProof/>
+                <w:sz w:val="28"/>
+                <w:szCs w:val="28"/>
+              </w:rPr>
+              <w:t xml:space="preserve"> Aaron, Adamack, </w:t>
+            </w:r>
+            <w:r>
+              <w:rPr>
+                <w:rFonts w:ascii="Microsoft Sans Serif" w:hAnsi="Microsoft Sans Serif" w:cs="Microsoft Sans Serif"/>
+                <w:noProof/>
+                <w:sz w:val="28"/>
+                <w:szCs w:val="28"/>
+              </w:rPr>
+              <w:t>Peter Comeau,</w:t>
+            </w:r>
+            <w:r>
+              <w:rPr>
+                <w:rFonts w:ascii="Microsoft Sans Serif" w:hAnsi="Microsoft Sans Serif" w:cs="Microsoft Sans Serif"/>
+                <w:noProof/>
+                <w:sz w:val="28"/>
+                <w:szCs w:val="28"/>
+              </w:rPr>
+              <w:t xml:space="preserve"> </w:t>
+            </w:r>
+            <w:r>
+              <w:rPr>
+                <w:rFonts w:ascii="Microsoft Sans Serif" w:hAnsi="Microsoft Sans Serif" w:cs="Microsoft Sans Serif"/>
+                <w:noProof/>
+                <w:sz w:val="28"/>
+                <w:szCs w:val="28"/>
+              </w:rPr>
+              <w:t>Allan Debertin,</w:t>
+            </w:r>
+            <w:r>
+              <w:rPr>
+                <w:rFonts w:ascii="Microsoft Sans Serif" w:hAnsi="Microsoft Sans Serif" w:cs="Microsoft Sans Serif"/>
+                <w:noProof/>
+                <w:sz w:val="28"/>
+                <w:szCs w:val="28"/>
+              </w:rPr>
+              <w:t xml:space="preserve"> </w:t>
+            </w:r>
+            <w:r>
+              <w:rPr>
+                <w:rFonts w:ascii="Microsoft Sans Serif" w:hAnsi="Microsoft Sans Serif" w:cs="Microsoft Sans Serif"/>
+                <w:noProof/>
+                <w:sz w:val="28"/>
+                <w:szCs w:val="28"/>
+              </w:rPr>
+              <w:t>Kim Emond,</w:t>
+            </w:r>
+            <w:r>
+              <w:rPr>
+                <w:rFonts w:ascii="Microsoft Sans Serif" w:hAnsi="Microsoft Sans Serif" w:cs="Microsoft Sans Serif"/>
+                <w:noProof/>
+                <w:sz w:val="28"/>
+                <w:szCs w:val="28"/>
+              </w:rPr>
+              <w:t xml:space="preserve"> </w:t>
+            </w:r>
+            <w:r>
+              <w:rPr>
+                <w:rFonts w:ascii="Microsoft Sans Serif" w:hAnsi="Microsoft Sans Serif" w:cs="Microsoft Sans Serif"/>
+                <w:noProof/>
+                <w:sz w:val="28"/>
+                <w:szCs w:val="28"/>
+              </w:rPr>
+              <w:t>Tracey Loewen,</w:t>
+            </w:r>
+            <w:r>
+              <w:rPr>
+                <w:rFonts w:ascii="Microsoft Sans Serif" w:hAnsi="Microsoft Sans Serif" w:cs="Microsoft Sans Serif"/>
+                <w:noProof/>
+                <w:sz w:val="28"/>
+                <w:szCs w:val="28"/>
+              </w:rPr>
+              <w:t xml:space="preserve"> </w:t>
+            </w:r>
+            <w:r>
+              <w:rPr>
+                <w:rFonts w:ascii="Microsoft Sans Serif" w:hAnsi="Microsoft Sans Serif" w:cs="Microsoft Sans Serif"/>
+                <w:noProof/>
+                <w:sz w:val="28"/>
+                <w:szCs w:val="28"/>
+              </w:rPr>
+              <w:t>Gregory Puncher,</w:t>
+            </w:r>
+            <w:r>
+              <w:rPr>
+                <w:rFonts w:ascii="Microsoft Sans Serif" w:hAnsi="Microsoft Sans Serif" w:cs="Microsoft Sans Serif"/>
+                <w:noProof/>
+                <w:sz w:val="28"/>
+                <w:szCs w:val="28"/>
+              </w:rPr>
+              <w:t xml:space="preserve"> </w:t>
+            </w:r>
+            <w:r>
+              <w:rPr>
+                <w:rFonts w:ascii="Microsoft Sans Serif" w:hAnsi="Microsoft Sans Serif" w:cs="Microsoft Sans Serif"/>
+                <w:noProof/>
+                <w:sz w:val="28"/>
+                <w:szCs w:val="28"/>
+              </w:rPr>
+              <w:t>Meredith Schofield,</w:t>
+            </w:r>
+            <w:r>
+              <w:rPr>
+                <w:rFonts w:ascii="Microsoft Sans Serif" w:hAnsi="Microsoft Sans Serif" w:cs="Microsoft Sans Serif"/>
+                <w:noProof/>
+                <w:sz w:val="28"/>
+                <w:szCs w:val="28"/>
+              </w:rPr>
+              <w:t xml:space="preserve"> </w:t>
+            </w:r>
+            <w:r>
+              <w:rPr>
+                <w:rFonts w:ascii="Microsoft Sans Serif" w:hAnsi="Microsoft Sans Serif" w:cs="Microsoft Sans Serif"/>
+                <w:noProof/>
+                <w:sz w:val="28"/>
+                <w:szCs w:val="28"/>
+              </w:rPr>
+              <w:t>Andrew Smith and</w:t>
+            </w:r>
+            <w:r>
+              <w:rPr>
+                <w:rFonts w:ascii="Microsoft Sans Serif" w:hAnsi="Microsoft Sans Serif" w:cs="Microsoft Sans Serif"/>
+                <w:noProof/>
+                <w:sz w:val="28"/>
+                <w:szCs w:val="28"/>
+              </w:rPr>
+              <w:t xml:space="preserve"> </w:t>
+            </w:r>
+            <w:r>
+              <w:rPr>
+                <w:rFonts w:ascii="Microsoft Sans Serif" w:hAnsi="Microsoft Sans Serif" w:cs="Microsoft Sans Serif"/>
+                <w:noProof/>
+                <w:sz w:val="28"/>
+                <w:szCs w:val="28"/>
+              </w:rPr>
+              <w:t>Stephen Wischniowski</w:t>
             </w:r>
             <w:r>
               <w:rPr>

</xml_diff>

<commit_message>
update README and participants, and add to proceedings
</commit_message>
<xml_diff>
--- a/proceedings/tech-report-cover.docx
+++ b/proceedings/tech-report-cover.docx
@@ -279,7 +279,16 @@
                 <w:sz w:val="28"/>
                 <w:szCs w:val="28"/>
               </w:rPr>
-              <w:t xml:space="preserve"> Aaron, Adamack, </w:t>
+              <w:t xml:space="preserve"> Aaron Adamack, </w:t>
+            </w:r>
+            <w:r>
+              <w:rPr>
+                <w:rFonts w:ascii="Microsoft Sans Serif" w:hAnsi="Microsoft Sans Serif" w:cs="Microsoft Sans Serif"/>
+                <w:noProof/>
+                <w:sz w:val="28"/>
+                <w:szCs w:val="28"/>
+              </w:rPr>
+              <w:t xml:space="preserve">Jacob Burbank, </w:t>
             </w:r>
             <w:r>
               <w:rPr>
@@ -360,6 +369,15 @@
                 <w:sz w:val="28"/>
                 <w:szCs w:val="28"/>
               </w:rPr>
+              <w:t xml:space="preserve">Andrea Perreault, </w:t>
+            </w:r>
+            <w:r>
+              <w:rPr>
+                <w:rFonts w:ascii="Microsoft Sans Serif" w:hAnsi="Microsoft Sans Serif" w:cs="Microsoft Sans Serif"/>
+                <w:noProof/>
+                <w:sz w:val="28"/>
+                <w:szCs w:val="28"/>
+              </w:rPr>
               <w:t>Gregory Puncher,</w:t>
             </w:r>
             <w:r>
@@ -378,6 +396,15 @@
                 <w:sz w:val="28"/>
                 <w:szCs w:val="28"/>
               </w:rPr>
+              <w:t xml:space="preserve">Nicolas Rolland, </w:t>
+            </w:r>
+            <w:r>
+              <w:rPr>
+                <w:rFonts w:ascii="Microsoft Sans Serif" w:hAnsi="Microsoft Sans Serif" w:cs="Microsoft Sans Serif"/>
+                <w:noProof/>
+                <w:sz w:val="28"/>
+                <w:szCs w:val="28"/>
+              </w:rPr>
               <w:t>Meredith Schofield,</w:t>
             </w:r>
             <w:r>
@@ -396,7 +423,61 @@
                 <w:sz w:val="28"/>
                 <w:szCs w:val="28"/>
               </w:rPr>
-              <w:t>Andrew Smith and</w:t>
+              <w:t>Andrew Smith</w:t>
+            </w:r>
+            <w:r>
+              <w:rPr>
+                <w:rFonts w:ascii="Microsoft Sans Serif" w:hAnsi="Microsoft Sans Serif" w:cs="Microsoft Sans Serif"/>
+                <w:noProof/>
+                <w:sz w:val="28"/>
+                <w:szCs w:val="28"/>
+              </w:rPr>
+              <w:t>, Fran</w:t>
+            </w:r>
+            <w:r>
+              <w:rPr>
+                <w:rFonts w:ascii="Microsoft Sans Serif" w:hAnsi="Microsoft Sans Serif" w:cs="Microsoft Sans Serif"/>
+                <w:noProof/>
+                <w:sz w:val="28"/>
+                <w:szCs w:val="28"/>
+              </w:rPr>
+              <w:t>ç</w:t>
+            </w:r>
+            <w:r>
+              <w:rPr>
+                <w:rFonts w:ascii="Microsoft Sans Serif" w:hAnsi="Microsoft Sans Serif" w:cs="Microsoft Sans Serif"/>
+                <w:noProof/>
+                <w:sz w:val="28"/>
+                <w:szCs w:val="28"/>
+              </w:rPr>
+              <w:t>ois-</w:t>
+            </w:r>
+            <w:r>
+              <w:rPr>
+                <w:rFonts w:ascii="Microsoft Sans Serif" w:hAnsi="Microsoft Sans Serif" w:cs="Microsoft Sans Serif"/>
+                <w:noProof/>
+                <w:sz w:val="28"/>
+                <w:szCs w:val="28"/>
+              </w:rPr>
+              <w:t>É</w:t>
+            </w:r>
+            <w:r>
+              <w:rPr>
+                <w:rFonts w:ascii="Microsoft Sans Serif" w:hAnsi="Microsoft Sans Serif" w:cs="Microsoft Sans Serif"/>
+                <w:noProof/>
+                <w:sz w:val="28"/>
+                <w:szCs w:val="28"/>
+              </w:rPr>
+              <w:t>tienne Sylvain</w:t>
+            </w:r>
+            <w:r>
+              <w:rPr>
+                <w:rFonts w:ascii="Microsoft Sans Serif" w:hAnsi="Microsoft Sans Serif" w:cs="Microsoft Sans Serif"/>
+                <w:noProof/>
+                <w:sz w:val="28"/>
+                <w:szCs w:val="28"/>
+              </w:rPr>
+              <w:t xml:space="preserve"> and</w:t>
             </w:r>
             <w:r>
               <w:rPr>
@@ -1003,7 +1084,7 @@
                                   </pic:cNvPicPr>
                                 </pic:nvPicPr>
                                 <pic:blipFill>
-                                  <a:blip r:embed="rId1">
+                                  <a:blip r:embed="rId2">
                                     <a:extLst>
                                       <a:ext uri="{28A0092B-C50C-407E-A947-70E740481C1C}">
                                         <a14:useLocalDpi xmlns:a14="http://schemas.microsoft.com/office/drawing/2010/main" val="0"/>
@@ -1122,7 +1203,7 @@
                                         </pic:cNvPicPr>
                                       </pic:nvPicPr>
                                       <pic:blipFill>
-                                        <a:blip r:embed="rId2">
+                                        <a:blip r:embed="rId3">
                                           <a:extLst>
                                             <a:ext uri="{28A0092B-C50C-407E-A947-70E740481C1C}">
                                               <a14:useLocalDpi xmlns:a14="http://schemas.microsoft.com/office/drawing/2010/main" val="0"/>
@@ -1200,7 +1281,7 @@
                                   </pic:cNvPicPr>
                                 </pic:nvPicPr>
                                 <pic:blipFill>
-                                  <a:blip r:embed="rId2">
+                                  <a:blip r:embed="rId4">
                                     <a:extLst>
                                       <a:ext uri="{28A0092B-C50C-407E-A947-70E740481C1C}">
                                         <a14:useLocalDpi xmlns:a14="http://schemas.microsoft.com/office/drawing/2010/main" val="0"/>

</xml_diff>

<commit_message>
add Karen's suggestion about annotating reference collections
</commit_message>
<xml_diff>
--- a/proceedings/tech-report-cover.docx
+++ b/proceedings/tech-report-cover.docx
@@ -397,6 +397,15 @@
                 <w:szCs w:val="28"/>
               </w:rPr>
               <w:t xml:space="preserve"> </w:t>
+            </w:r>
+            <w:r>
+              <w:rPr>
+                <w:rFonts w:ascii="Microsoft Sans Serif" w:hAnsi="Microsoft Sans Serif" w:cs="Microsoft Sans Serif"/>
+                <w:noProof/>
+                <w:sz w:val="28"/>
+                <w:szCs w:val="28"/>
+              </w:rPr>
+              <w:t xml:space="preserve">Karen Robertson, </w:t>
             </w:r>
             <w:r>
               <w:rPr>

</xml_diff>

<commit_message>
add contents to proceedings document
</commit_message>
<xml_diff>
--- a/proceedings/tech-report-cover.docx
+++ b/proceedings/tech-report-cover.docx
@@ -1,6 +1,6 @@
 
 <file path=word/document.xml><?xml version="1.0" encoding="utf-8"?>
-<w:document xmlns:wpc="http://schemas.microsoft.com/office/word/2010/wordprocessingCanvas" xmlns:cx="http://schemas.microsoft.com/office/drawing/2014/chartex" xmlns:cx1="http://schemas.microsoft.com/office/drawing/2015/9/8/chartex" xmlns:cx2="http://schemas.microsoft.com/office/drawing/2015/10/21/chartex" xmlns:cx3="http://schemas.microsoft.com/office/drawing/2016/5/9/chartex" xmlns:cx4="http://schemas.microsoft.com/office/drawing/2016/5/10/chartex" xmlns:cx5="http://schemas.microsoft.com/office/drawing/2016/5/11/chartex" xmlns:cx6="http://schemas.microsoft.com/office/drawing/2016/5/12/chartex" xmlns:cx7="http://schemas.microsoft.com/office/drawing/2016/5/13/chartex" xmlns:cx8="http://schemas.microsoft.com/office/drawing/2016/5/14/chartex" xmlns:mc="http://schemas.openxmlformats.org/markup-compatibility/2006" xmlns:aink="http://schemas.microsoft.com/office/drawing/2016/ink" xmlns:am3d="http://schemas.microsoft.com/office/drawing/2017/model3d" xmlns:o="urn:schemas-microsoft-com:office:office" xmlns:r="http://schemas.openxmlformats.org/officeDocument/2006/relationships" xmlns:m="http://schemas.openxmlformats.org/officeDocument/2006/math" xmlns:v="urn:schemas-microsoft-com:vml" xmlns:wp14="http://schemas.microsoft.com/office/word/2010/wordprocessingDrawing" xmlns:wp="http://schemas.openxmlformats.org/drawingml/2006/wordprocessingDrawing" xmlns:w10="urn:schemas-microsoft-com:office:word" xmlns:w="http://schemas.openxmlformats.org/wordprocessingml/2006/main" xmlns:w14="http://schemas.microsoft.com/office/word/2010/wordml" xmlns:w15="http://schemas.microsoft.com/office/word/2012/wordml" xmlns:w16cex="http://schemas.microsoft.com/office/word/2018/wordml/cex" xmlns:w16cid="http://schemas.microsoft.com/office/word/2016/wordml/cid" xmlns:w16="http://schemas.microsoft.com/office/word/2018/wordml" xmlns:w16sdtdh="http://schemas.microsoft.com/office/word/2020/wordml/sdtdatahash" xmlns:w16se="http://schemas.microsoft.com/office/word/2015/wordml/symex" xmlns:wpg="http://schemas.microsoft.com/office/word/2010/wordprocessingGroup" xmlns:wpi="http://schemas.microsoft.com/office/word/2010/wordprocessingInk" xmlns:wne="http://schemas.microsoft.com/office/word/2006/wordml" xmlns:wps="http://schemas.microsoft.com/office/word/2010/wordprocessingShape" mc:Ignorable="w14 w15 w16se w16cid w16 w16cex w16sdtdh wp14">
+<w:document xmlns:wpc="http://schemas.microsoft.com/office/word/2010/wordprocessingCanvas" xmlns:cx="http://schemas.microsoft.com/office/drawing/2014/chartex" xmlns:cx1="http://schemas.microsoft.com/office/drawing/2015/9/8/chartex" xmlns:cx2="http://schemas.microsoft.com/office/drawing/2015/10/21/chartex" xmlns:cx3="http://schemas.microsoft.com/office/drawing/2016/5/9/chartex" xmlns:cx4="http://schemas.microsoft.com/office/drawing/2016/5/10/chartex" xmlns:cx5="http://schemas.microsoft.com/office/drawing/2016/5/11/chartex" xmlns:cx6="http://schemas.microsoft.com/office/drawing/2016/5/12/chartex" xmlns:cx7="http://schemas.microsoft.com/office/drawing/2016/5/13/chartex" xmlns:cx8="http://schemas.microsoft.com/office/drawing/2016/5/14/chartex" xmlns:mc="http://schemas.openxmlformats.org/markup-compatibility/2006" xmlns:aink="http://schemas.microsoft.com/office/drawing/2016/ink" xmlns:am3d="http://schemas.microsoft.com/office/drawing/2017/model3d" xmlns:o="urn:schemas-microsoft-com:office:office" xmlns:oel="http://schemas.microsoft.com/office/2019/extlst" xmlns:r="http://schemas.openxmlformats.org/officeDocument/2006/relationships" xmlns:m="http://schemas.openxmlformats.org/officeDocument/2006/math" xmlns:v="urn:schemas-microsoft-com:vml" xmlns:wp14="http://schemas.microsoft.com/office/word/2010/wordprocessingDrawing" xmlns:wp="http://schemas.openxmlformats.org/drawingml/2006/wordprocessingDrawing" xmlns:w10="urn:schemas-microsoft-com:office:word" xmlns:w="http://schemas.openxmlformats.org/wordprocessingml/2006/main" xmlns:w14="http://schemas.microsoft.com/office/word/2010/wordml" xmlns:w15="http://schemas.microsoft.com/office/word/2012/wordml" xmlns:w16cex="http://schemas.microsoft.com/office/word/2018/wordml/cex" xmlns:w16cid="http://schemas.microsoft.com/office/word/2016/wordml/cid" xmlns:w16="http://schemas.microsoft.com/office/word/2018/wordml" xmlns:w16sdtdh="http://schemas.microsoft.com/office/word/2020/wordml/sdtdatahash" xmlns:w16se="http://schemas.microsoft.com/office/word/2015/wordml/symex" xmlns:wpg="http://schemas.microsoft.com/office/word/2010/wordprocessingGroup" xmlns:wpi="http://schemas.microsoft.com/office/word/2010/wordprocessingInk" xmlns:wne="http://schemas.microsoft.com/office/word/2006/wordml" xmlns:wps="http://schemas.microsoft.com/office/word/2010/wordprocessingShape" mc:Ignorable="w14 w15 w16se w16cid w16 w16cex w16sdtdh wp14">
   <w:body>
     <w:tbl>
       <w:tblPr>
@@ -116,7 +116,25 @@
                 <w:sz w:val="36"/>
                 <w:szCs w:val="36"/>
               </w:rPr>
-              <w:t>(TESA) national workshop on 'Best pratices in age</w:t>
+              <w:t>(TESA) national workshop on 'Best pra</w:t>
+            </w:r>
+            <w:r>
+              <w:rPr>
+                <w:rFonts w:ascii="Microsoft Sans Serif" w:hAnsi="Microsoft Sans Serif" w:cs="Microsoft Sans Serif"/>
+                <w:b/>
+                <w:sz w:val="36"/>
+                <w:szCs w:val="36"/>
+              </w:rPr>
+              <w:t>c</w:t>
+            </w:r>
+            <w:r>
+              <w:rPr>
+                <w:rFonts w:ascii="Microsoft Sans Serif" w:hAnsi="Microsoft Sans Serif" w:cs="Microsoft Sans Serif"/>
+                <w:b/>
+                <w:sz w:val="36"/>
+                <w:szCs w:val="36"/>
+              </w:rPr>
+              <w:t>tices in age</w:t>
             </w:r>
             <w:r>
               <w:rPr>
@@ -279,7 +297,25 @@
                 <w:sz w:val="28"/>
                 <w:szCs w:val="28"/>
               </w:rPr>
-              <w:t xml:space="preserve"> Aaron Adamack, </w:t>
+              <w:t xml:space="preserve"> </w:t>
+            </w:r>
+            <w:r>
+              <w:rPr>
+                <w:rFonts w:ascii="Microsoft Sans Serif" w:hAnsi="Microsoft Sans Serif" w:cs="Microsoft Sans Serif"/>
+                <w:noProof/>
+                <w:sz w:val="28"/>
+                <w:szCs w:val="28"/>
+              </w:rPr>
+              <w:t xml:space="preserve">Peter Comeau, </w:t>
+            </w:r>
+            <w:r>
+              <w:rPr>
+                <w:rFonts w:ascii="Microsoft Sans Serif" w:hAnsi="Microsoft Sans Serif" w:cs="Microsoft Sans Serif"/>
+                <w:noProof/>
+                <w:sz w:val="28"/>
+                <w:szCs w:val="28"/>
+              </w:rPr>
+              <w:t xml:space="preserve">Aaron Adamack, </w:t>
             </w:r>
             <w:r>
               <w:rPr>
@@ -289,24 +325,6 @@
                 <w:szCs w:val="28"/>
               </w:rPr>
               <w:t xml:space="preserve">Jacob Burbank, </w:t>
-            </w:r>
-            <w:r>
-              <w:rPr>
-                <w:rFonts w:ascii="Microsoft Sans Serif" w:hAnsi="Microsoft Sans Serif" w:cs="Microsoft Sans Serif"/>
-                <w:noProof/>
-                <w:sz w:val="28"/>
-                <w:szCs w:val="28"/>
-              </w:rPr>
-              <w:t>Peter Comeau,</w:t>
-            </w:r>
-            <w:r>
-              <w:rPr>
-                <w:rFonts w:ascii="Microsoft Sans Serif" w:hAnsi="Microsoft Sans Serif" w:cs="Microsoft Sans Serif"/>
-                <w:noProof/>
-                <w:sz w:val="28"/>
-                <w:szCs w:val="28"/>
-              </w:rPr>
-              <w:t xml:space="preserve"> </w:t>
             </w:r>
             <w:r>
               <w:rPr>
@@ -912,7 +930,7 @@
 </file>
 
 <file path=word/endnotes.xml><?xml version="1.0" encoding="utf-8"?>
-<w:endnotes xmlns:wpc="http://schemas.microsoft.com/office/word/2010/wordprocessingCanvas" xmlns:cx="http://schemas.microsoft.com/office/drawing/2014/chartex" xmlns:cx1="http://schemas.microsoft.com/office/drawing/2015/9/8/chartex" xmlns:cx2="http://schemas.microsoft.com/office/drawing/2015/10/21/chartex" xmlns:cx3="http://schemas.microsoft.com/office/drawing/2016/5/9/chartex" xmlns:cx4="http://schemas.microsoft.com/office/drawing/2016/5/10/chartex" xmlns:cx5="http://schemas.microsoft.com/office/drawing/2016/5/11/chartex" xmlns:cx6="http://schemas.microsoft.com/office/drawing/2016/5/12/chartex" xmlns:cx7="http://schemas.microsoft.com/office/drawing/2016/5/13/chartex" xmlns:cx8="http://schemas.microsoft.com/office/drawing/2016/5/14/chartex" xmlns:mc="http://schemas.openxmlformats.org/markup-compatibility/2006" xmlns:aink="http://schemas.microsoft.com/office/drawing/2016/ink" xmlns:am3d="http://schemas.microsoft.com/office/drawing/2017/model3d" xmlns:o="urn:schemas-microsoft-com:office:office" xmlns:r="http://schemas.openxmlformats.org/officeDocument/2006/relationships" xmlns:m="http://schemas.openxmlformats.org/officeDocument/2006/math" xmlns:v="urn:schemas-microsoft-com:vml" xmlns:wp14="http://schemas.microsoft.com/office/word/2010/wordprocessingDrawing" xmlns:wp="http://schemas.openxmlformats.org/drawingml/2006/wordprocessingDrawing" xmlns:w10="urn:schemas-microsoft-com:office:word" xmlns:w="http://schemas.openxmlformats.org/wordprocessingml/2006/main" xmlns:w14="http://schemas.microsoft.com/office/word/2010/wordml" xmlns:w15="http://schemas.microsoft.com/office/word/2012/wordml" xmlns:w16cex="http://schemas.microsoft.com/office/word/2018/wordml/cex" xmlns:w16cid="http://schemas.microsoft.com/office/word/2016/wordml/cid" xmlns:w16="http://schemas.microsoft.com/office/word/2018/wordml" xmlns:w16sdtdh="http://schemas.microsoft.com/office/word/2020/wordml/sdtdatahash" xmlns:w16se="http://schemas.microsoft.com/office/word/2015/wordml/symex" xmlns:wpg="http://schemas.microsoft.com/office/word/2010/wordprocessingGroup" xmlns:wpi="http://schemas.microsoft.com/office/word/2010/wordprocessingInk" xmlns:wne="http://schemas.microsoft.com/office/word/2006/wordml" xmlns:wps="http://schemas.microsoft.com/office/word/2010/wordprocessingShape" mc:Ignorable="w14 w15 w16se w16cid w16 w16cex w16sdtdh wp14">
+<w:endnotes xmlns:wpc="http://schemas.microsoft.com/office/word/2010/wordprocessingCanvas" xmlns:cx="http://schemas.microsoft.com/office/drawing/2014/chartex" xmlns:cx1="http://schemas.microsoft.com/office/drawing/2015/9/8/chartex" xmlns:cx2="http://schemas.microsoft.com/office/drawing/2015/10/21/chartex" xmlns:cx3="http://schemas.microsoft.com/office/drawing/2016/5/9/chartex" xmlns:cx4="http://schemas.microsoft.com/office/drawing/2016/5/10/chartex" xmlns:cx5="http://schemas.microsoft.com/office/drawing/2016/5/11/chartex" xmlns:cx6="http://schemas.microsoft.com/office/drawing/2016/5/12/chartex" xmlns:cx7="http://schemas.microsoft.com/office/drawing/2016/5/13/chartex" xmlns:cx8="http://schemas.microsoft.com/office/drawing/2016/5/14/chartex" xmlns:mc="http://schemas.openxmlformats.org/markup-compatibility/2006" xmlns:aink="http://schemas.microsoft.com/office/drawing/2016/ink" xmlns:am3d="http://schemas.microsoft.com/office/drawing/2017/model3d" xmlns:o="urn:schemas-microsoft-com:office:office" xmlns:oel="http://schemas.microsoft.com/office/2019/extlst" xmlns:r="http://schemas.openxmlformats.org/officeDocument/2006/relationships" xmlns:m="http://schemas.openxmlformats.org/officeDocument/2006/math" xmlns:v="urn:schemas-microsoft-com:vml" xmlns:wp14="http://schemas.microsoft.com/office/word/2010/wordprocessingDrawing" xmlns:wp="http://schemas.openxmlformats.org/drawingml/2006/wordprocessingDrawing" xmlns:w10="urn:schemas-microsoft-com:office:word" xmlns:w="http://schemas.openxmlformats.org/wordprocessingml/2006/main" xmlns:w14="http://schemas.microsoft.com/office/word/2010/wordml" xmlns:w15="http://schemas.microsoft.com/office/word/2012/wordml" xmlns:w16cex="http://schemas.microsoft.com/office/word/2018/wordml/cex" xmlns:w16cid="http://schemas.microsoft.com/office/word/2016/wordml/cid" xmlns:w16="http://schemas.microsoft.com/office/word/2018/wordml" xmlns:w16sdtdh="http://schemas.microsoft.com/office/word/2020/wordml/sdtdatahash" xmlns:w16se="http://schemas.microsoft.com/office/word/2015/wordml/symex" xmlns:wpg="http://schemas.microsoft.com/office/word/2010/wordprocessingGroup" xmlns:wpi="http://schemas.microsoft.com/office/word/2010/wordprocessingInk" xmlns:wne="http://schemas.microsoft.com/office/word/2006/wordml" xmlns:wps="http://schemas.microsoft.com/office/word/2010/wordprocessingShape" mc:Ignorable="w14 w15 w16se w16cid w16 w16cex w16sdtdh wp14">
   <w:endnote w:type="separator" w:id="-1">
     <w:p>
       <w:r>
@@ -931,7 +949,7 @@
 </file>
 
 <file path=word/footer1.xml><?xml version="1.0" encoding="utf-8"?>
-<w:ftr xmlns:wpc="http://schemas.microsoft.com/office/word/2010/wordprocessingCanvas" xmlns:cx="http://schemas.microsoft.com/office/drawing/2014/chartex" xmlns:cx1="http://schemas.microsoft.com/office/drawing/2015/9/8/chartex" xmlns:cx2="http://schemas.microsoft.com/office/drawing/2015/10/21/chartex" xmlns:cx3="http://schemas.microsoft.com/office/drawing/2016/5/9/chartex" xmlns:cx4="http://schemas.microsoft.com/office/drawing/2016/5/10/chartex" xmlns:cx5="http://schemas.microsoft.com/office/drawing/2016/5/11/chartex" xmlns:cx6="http://schemas.microsoft.com/office/drawing/2016/5/12/chartex" xmlns:cx7="http://schemas.microsoft.com/office/drawing/2016/5/13/chartex" xmlns:cx8="http://schemas.microsoft.com/office/drawing/2016/5/14/chartex" xmlns:mc="http://schemas.openxmlformats.org/markup-compatibility/2006" xmlns:aink="http://schemas.microsoft.com/office/drawing/2016/ink" xmlns:am3d="http://schemas.microsoft.com/office/drawing/2017/model3d" xmlns:o="urn:schemas-microsoft-com:office:office" xmlns:r="http://schemas.openxmlformats.org/officeDocument/2006/relationships" xmlns:m="http://schemas.openxmlformats.org/officeDocument/2006/math" xmlns:v="urn:schemas-microsoft-com:vml" xmlns:wp14="http://schemas.microsoft.com/office/word/2010/wordprocessingDrawing" xmlns:wp="http://schemas.openxmlformats.org/drawingml/2006/wordprocessingDrawing" xmlns:w10="urn:schemas-microsoft-com:office:word" xmlns:w="http://schemas.openxmlformats.org/wordprocessingml/2006/main" xmlns:w14="http://schemas.microsoft.com/office/word/2010/wordml" xmlns:w15="http://schemas.microsoft.com/office/word/2012/wordml" xmlns:w16cex="http://schemas.microsoft.com/office/word/2018/wordml/cex" xmlns:w16cid="http://schemas.microsoft.com/office/word/2016/wordml/cid" xmlns:w16="http://schemas.microsoft.com/office/word/2018/wordml" xmlns:w16sdtdh="http://schemas.microsoft.com/office/word/2020/wordml/sdtdatahash" xmlns:w16se="http://schemas.microsoft.com/office/word/2015/wordml/symex" xmlns:wpg="http://schemas.microsoft.com/office/word/2010/wordprocessingGroup" xmlns:wpi="http://schemas.microsoft.com/office/word/2010/wordprocessingInk" xmlns:wne="http://schemas.microsoft.com/office/word/2006/wordml" xmlns:wps="http://schemas.microsoft.com/office/word/2010/wordprocessingShape" mc:Ignorable="w14 w15 w16se w16cid w16 w16cex w16sdtdh wp14">
+<w:ftr xmlns:wpc="http://schemas.microsoft.com/office/word/2010/wordprocessingCanvas" xmlns:cx="http://schemas.microsoft.com/office/drawing/2014/chartex" xmlns:cx1="http://schemas.microsoft.com/office/drawing/2015/9/8/chartex" xmlns:cx2="http://schemas.microsoft.com/office/drawing/2015/10/21/chartex" xmlns:cx3="http://schemas.microsoft.com/office/drawing/2016/5/9/chartex" xmlns:cx4="http://schemas.microsoft.com/office/drawing/2016/5/10/chartex" xmlns:cx5="http://schemas.microsoft.com/office/drawing/2016/5/11/chartex" xmlns:cx6="http://schemas.microsoft.com/office/drawing/2016/5/12/chartex" xmlns:cx7="http://schemas.microsoft.com/office/drawing/2016/5/13/chartex" xmlns:cx8="http://schemas.microsoft.com/office/drawing/2016/5/14/chartex" xmlns:mc="http://schemas.openxmlformats.org/markup-compatibility/2006" xmlns:aink="http://schemas.microsoft.com/office/drawing/2016/ink" xmlns:am3d="http://schemas.microsoft.com/office/drawing/2017/model3d" xmlns:o="urn:schemas-microsoft-com:office:office" xmlns:oel="http://schemas.microsoft.com/office/2019/extlst" xmlns:r="http://schemas.openxmlformats.org/officeDocument/2006/relationships" xmlns:m="http://schemas.openxmlformats.org/officeDocument/2006/math" xmlns:v="urn:schemas-microsoft-com:vml" xmlns:wp14="http://schemas.microsoft.com/office/word/2010/wordprocessingDrawing" xmlns:wp="http://schemas.openxmlformats.org/drawingml/2006/wordprocessingDrawing" xmlns:w10="urn:schemas-microsoft-com:office:word" xmlns:w="http://schemas.openxmlformats.org/wordprocessingml/2006/main" xmlns:w14="http://schemas.microsoft.com/office/word/2010/wordml" xmlns:w15="http://schemas.microsoft.com/office/word/2012/wordml" xmlns:w16cex="http://schemas.microsoft.com/office/word/2018/wordml/cex" xmlns:w16cid="http://schemas.microsoft.com/office/word/2016/wordml/cid" xmlns:w16="http://schemas.microsoft.com/office/word/2018/wordml" xmlns:w16sdtdh="http://schemas.microsoft.com/office/word/2020/wordml/sdtdatahash" xmlns:w16se="http://schemas.microsoft.com/office/word/2015/wordml/symex" xmlns:wpg="http://schemas.microsoft.com/office/word/2010/wordprocessingGroup" xmlns:wpi="http://schemas.microsoft.com/office/word/2010/wordprocessingInk" xmlns:wne="http://schemas.microsoft.com/office/word/2006/wordml" xmlns:wps="http://schemas.microsoft.com/office/word/2010/wordprocessingShape" mc:Ignorable="w14 w15 w16se w16cid w16 w16cex w16sdtdh wp14">
   <w:p>
     <w:pPr>
       <w:pStyle w:val="Footer"/>
@@ -1075,7 +1093,7 @@
               <v:stroke joinstyle="miter"/>
               <v:path gradientshapeok="t" o:connecttype="rect"/>
             </v:shapetype>
-            <v:shape id="Text Box 5" o:spid="_x0000_s1026" type="#_x0000_t202" style="position:absolute;left:0;text-align:left;margin-left:389.8pt;margin-top:-2.2pt;width:87.95pt;height:32.55pt;z-index:251658240;visibility:visible;mso-wrap-style:none;mso-width-percent:0;mso-height-percent:0;mso-wrap-distance-left:9pt;mso-wrap-distance-top:0;mso-wrap-distance-right:9pt;mso-wrap-distance-bottom:0;mso-position-horizontal:absolute;mso-position-horizontal-relative:text;mso-position-vertical:absolute;mso-position-vertical-relative:text;mso-width-percent:0;mso-height-percent:0;mso-width-relative:page;mso-height-relative:page;v-text-anchor:top" o:gfxdata="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" o:allowincell="f" stroked="f">
+            <v:shape id="Text Box 5" o:spid="_x0000_s1026" type="#_x0000_t202" style="position:absolute;left:0;text-align:left;margin-left:389.8pt;margin-top:-2.2pt;width:87.95pt;height:32.55pt;z-index:251658240;visibility:visible;mso-wrap-style:none;mso-width-percent:0;mso-height-percent:0;mso-wrap-distance-left:9pt;mso-wrap-distance-top:0;mso-wrap-distance-right:9pt;mso-wrap-distance-bottom:0;mso-position-horizontal:absolute;mso-position-horizontal-relative:text;mso-position-vertical:absolute;mso-position-vertical-relative:text;mso-width-percent:0;mso-height-percent:0;mso-width-relative:page;mso-height-relative:page;v-text-anchor:top" o:gfxdata="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" o:allowincell="f" stroked="f">
               <v:path arrowok="t"/>
               <v:textbox>
                 <w:txbxContent>
@@ -1272,7 +1290,7 @@
         </mc:Choice>
         <mc:Fallback>
           <w:pict>
-            <v:shape w14:anchorId="289C156D" id="Text Box 4" o:spid="_x0000_s1027" type="#_x0000_t202" style="position:absolute;left:0;text-align:left;margin-left:-9pt;margin-top:-2.2pt;width:238.1pt;height:46.3pt;z-index:251657216;visibility:visible;mso-wrap-style:square;mso-width-percent:0;mso-height-percent:0;mso-wrap-distance-left:9pt;mso-wrap-distance-top:0;mso-wrap-distance-right:9pt;mso-wrap-distance-bottom:0;mso-position-horizontal:absolute;mso-position-horizontal-relative:text;mso-position-vertical:absolute;mso-position-vertical-relative:text;mso-width-percent:0;mso-height-percent:0;mso-width-relative:page;mso-height-relative:page;v-text-anchor:top" o:gfxdata="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" stroked="f">
+            <v:shape w14:anchorId="289C156D" id="Text Box 4" o:spid="_x0000_s1027" type="#_x0000_t202" style="position:absolute;left:0;text-align:left;margin-left:-9pt;margin-top:-2.2pt;width:238.1pt;height:46.3pt;z-index:251657216;visibility:visible;mso-wrap-style:square;mso-width-percent:0;mso-height-percent:0;mso-wrap-distance-left:9pt;mso-wrap-distance-top:0;mso-wrap-distance-right:9pt;mso-wrap-distance-bottom:0;mso-position-horizontal:absolute;mso-position-horizontal-relative:text;mso-position-vertical:absolute;mso-position-vertical-relative:text;mso-width-percent:0;mso-height-percent:0;mso-width-relative:page;mso-height-relative:page;v-text-anchor:top" o:gfxdata="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" stroked="f">
               <v:path arrowok="t"/>
               <v:textbox>
                 <w:txbxContent>
@@ -1349,7 +1367,7 @@
 </file>
 
 <file path=word/footnotes.xml><?xml version="1.0" encoding="utf-8"?>
-<w:footnotes xmlns:wpc="http://schemas.microsoft.com/office/word/2010/wordprocessingCanvas" xmlns:cx="http://schemas.microsoft.com/office/drawing/2014/chartex" xmlns:cx1="http://schemas.microsoft.com/office/drawing/2015/9/8/chartex" xmlns:cx2="http://schemas.microsoft.com/office/drawing/2015/10/21/chartex" xmlns:cx3="http://schemas.microsoft.com/office/drawing/2016/5/9/chartex" xmlns:cx4="http://schemas.microsoft.com/office/drawing/2016/5/10/chartex" xmlns:cx5="http://schemas.microsoft.com/office/drawing/2016/5/11/chartex" xmlns:cx6="http://schemas.microsoft.com/office/drawing/2016/5/12/chartex" xmlns:cx7="http://schemas.microsoft.com/office/drawing/2016/5/13/chartex" xmlns:cx8="http://schemas.microsoft.com/office/drawing/2016/5/14/chartex" xmlns:mc="http://schemas.openxmlformats.org/markup-compatibility/2006" xmlns:aink="http://schemas.microsoft.com/office/drawing/2016/ink" xmlns:am3d="http://schemas.microsoft.com/office/drawing/2017/model3d" xmlns:o="urn:schemas-microsoft-com:office:office" xmlns:r="http://schemas.openxmlformats.org/officeDocument/2006/relationships" xmlns:m="http://schemas.openxmlformats.org/officeDocument/2006/math" xmlns:v="urn:schemas-microsoft-com:vml" xmlns:wp14="http://schemas.microsoft.com/office/word/2010/wordprocessingDrawing" xmlns:wp="http://schemas.openxmlformats.org/drawingml/2006/wordprocessingDrawing" xmlns:w10="urn:schemas-microsoft-com:office:word" xmlns:w="http://schemas.openxmlformats.org/wordprocessingml/2006/main" xmlns:w14="http://schemas.microsoft.com/office/word/2010/wordml" xmlns:w15="http://schemas.microsoft.com/office/word/2012/wordml" xmlns:w16cex="http://schemas.microsoft.com/office/word/2018/wordml/cex" xmlns:w16cid="http://schemas.microsoft.com/office/word/2016/wordml/cid" xmlns:w16="http://schemas.microsoft.com/office/word/2018/wordml" xmlns:w16sdtdh="http://schemas.microsoft.com/office/word/2020/wordml/sdtdatahash" xmlns:w16se="http://schemas.microsoft.com/office/word/2015/wordml/symex" xmlns:wpg="http://schemas.microsoft.com/office/word/2010/wordprocessingGroup" xmlns:wpi="http://schemas.microsoft.com/office/word/2010/wordprocessingInk" xmlns:wne="http://schemas.microsoft.com/office/word/2006/wordml" xmlns:wps="http://schemas.microsoft.com/office/word/2010/wordprocessingShape" mc:Ignorable="w14 w15 w16se w16cid w16 w16cex w16sdtdh wp14">
+<w:footnotes xmlns:wpc="http://schemas.microsoft.com/office/word/2010/wordprocessingCanvas" xmlns:cx="http://schemas.microsoft.com/office/drawing/2014/chartex" xmlns:cx1="http://schemas.microsoft.com/office/drawing/2015/9/8/chartex" xmlns:cx2="http://schemas.microsoft.com/office/drawing/2015/10/21/chartex" xmlns:cx3="http://schemas.microsoft.com/office/drawing/2016/5/9/chartex" xmlns:cx4="http://schemas.microsoft.com/office/drawing/2016/5/10/chartex" xmlns:cx5="http://schemas.microsoft.com/office/drawing/2016/5/11/chartex" xmlns:cx6="http://schemas.microsoft.com/office/drawing/2016/5/12/chartex" xmlns:cx7="http://schemas.microsoft.com/office/drawing/2016/5/13/chartex" xmlns:cx8="http://schemas.microsoft.com/office/drawing/2016/5/14/chartex" xmlns:mc="http://schemas.openxmlformats.org/markup-compatibility/2006" xmlns:aink="http://schemas.microsoft.com/office/drawing/2016/ink" xmlns:am3d="http://schemas.microsoft.com/office/drawing/2017/model3d" xmlns:o="urn:schemas-microsoft-com:office:office" xmlns:oel="http://schemas.microsoft.com/office/2019/extlst" xmlns:r="http://schemas.openxmlformats.org/officeDocument/2006/relationships" xmlns:m="http://schemas.openxmlformats.org/officeDocument/2006/math" xmlns:v="urn:schemas-microsoft-com:vml" xmlns:wp14="http://schemas.microsoft.com/office/word/2010/wordprocessingDrawing" xmlns:wp="http://schemas.openxmlformats.org/drawingml/2006/wordprocessingDrawing" xmlns:w10="urn:schemas-microsoft-com:office:word" xmlns:w="http://schemas.openxmlformats.org/wordprocessingml/2006/main" xmlns:w14="http://schemas.microsoft.com/office/word/2010/wordml" xmlns:w15="http://schemas.microsoft.com/office/word/2012/wordml" xmlns:w16cex="http://schemas.microsoft.com/office/word/2018/wordml/cex" xmlns:w16cid="http://schemas.microsoft.com/office/word/2016/wordml/cid" xmlns:w16="http://schemas.microsoft.com/office/word/2018/wordml" xmlns:w16sdtdh="http://schemas.microsoft.com/office/word/2020/wordml/sdtdatahash" xmlns:w16se="http://schemas.microsoft.com/office/word/2015/wordml/symex" xmlns:wpg="http://schemas.microsoft.com/office/word/2010/wordprocessingGroup" xmlns:wpi="http://schemas.microsoft.com/office/word/2010/wordprocessingInk" xmlns:wne="http://schemas.microsoft.com/office/word/2006/wordml" xmlns:wps="http://schemas.microsoft.com/office/word/2010/wordprocessingShape" mc:Ignorable="w14 w15 w16se w16cid w16 w16cex w16sdtdh wp14">
   <w:footnote w:type="separator" w:id="-1">
     <w:p>
       <w:r>
@@ -1368,7 +1386,7 @@
 </file>
 
 <file path=word/header1.xml><?xml version="1.0" encoding="utf-8"?>
-<w:hdr xmlns:wpc="http://schemas.microsoft.com/office/word/2010/wordprocessingCanvas" xmlns:cx="http://schemas.microsoft.com/office/drawing/2014/chartex" xmlns:cx1="http://schemas.microsoft.com/office/drawing/2015/9/8/chartex" xmlns:cx2="http://schemas.microsoft.com/office/drawing/2015/10/21/chartex" xmlns:cx3="http://schemas.microsoft.com/office/drawing/2016/5/9/chartex" xmlns:cx4="http://schemas.microsoft.com/office/drawing/2016/5/10/chartex" xmlns:cx5="http://schemas.microsoft.com/office/drawing/2016/5/11/chartex" xmlns:cx6="http://schemas.microsoft.com/office/drawing/2016/5/12/chartex" xmlns:cx7="http://schemas.microsoft.com/office/drawing/2016/5/13/chartex" xmlns:cx8="http://schemas.microsoft.com/office/drawing/2016/5/14/chartex" xmlns:mc="http://schemas.openxmlformats.org/markup-compatibility/2006" xmlns:aink="http://schemas.microsoft.com/office/drawing/2016/ink" xmlns:am3d="http://schemas.microsoft.com/office/drawing/2017/model3d" xmlns:o="urn:schemas-microsoft-com:office:office" xmlns:r="http://schemas.openxmlformats.org/officeDocument/2006/relationships" xmlns:m="http://schemas.openxmlformats.org/officeDocument/2006/math" xmlns:v="urn:schemas-microsoft-com:vml" xmlns:wp14="http://schemas.microsoft.com/office/word/2010/wordprocessingDrawing" xmlns:wp="http://schemas.openxmlformats.org/drawingml/2006/wordprocessingDrawing" xmlns:w10="urn:schemas-microsoft-com:office:word" xmlns:w="http://schemas.openxmlformats.org/wordprocessingml/2006/main" xmlns:w14="http://schemas.microsoft.com/office/word/2010/wordml" xmlns:w15="http://schemas.microsoft.com/office/word/2012/wordml" xmlns:w16cex="http://schemas.microsoft.com/office/word/2018/wordml/cex" xmlns:w16cid="http://schemas.microsoft.com/office/word/2016/wordml/cid" xmlns:w16="http://schemas.microsoft.com/office/word/2018/wordml" xmlns:w16sdtdh="http://schemas.microsoft.com/office/word/2020/wordml/sdtdatahash" xmlns:w16se="http://schemas.microsoft.com/office/word/2015/wordml/symex" xmlns:wpg="http://schemas.microsoft.com/office/word/2010/wordprocessingGroup" xmlns:wpi="http://schemas.microsoft.com/office/word/2010/wordprocessingInk" xmlns:wne="http://schemas.microsoft.com/office/word/2006/wordml" xmlns:wps="http://schemas.microsoft.com/office/word/2010/wordprocessingShape" mc:Ignorable="w14 w15 w16se w16cid w16 w16cex w16sdtdh wp14">
+<w:hdr xmlns:wpc="http://schemas.microsoft.com/office/word/2010/wordprocessingCanvas" xmlns:cx="http://schemas.microsoft.com/office/drawing/2014/chartex" xmlns:cx1="http://schemas.microsoft.com/office/drawing/2015/9/8/chartex" xmlns:cx2="http://schemas.microsoft.com/office/drawing/2015/10/21/chartex" xmlns:cx3="http://schemas.microsoft.com/office/drawing/2016/5/9/chartex" xmlns:cx4="http://schemas.microsoft.com/office/drawing/2016/5/10/chartex" xmlns:cx5="http://schemas.microsoft.com/office/drawing/2016/5/11/chartex" xmlns:cx6="http://schemas.microsoft.com/office/drawing/2016/5/12/chartex" xmlns:cx7="http://schemas.microsoft.com/office/drawing/2016/5/13/chartex" xmlns:cx8="http://schemas.microsoft.com/office/drawing/2016/5/14/chartex" xmlns:mc="http://schemas.openxmlformats.org/markup-compatibility/2006" xmlns:aink="http://schemas.microsoft.com/office/drawing/2016/ink" xmlns:am3d="http://schemas.microsoft.com/office/drawing/2017/model3d" xmlns:o="urn:schemas-microsoft-com:office:office" xmlns:oel="http://schemas.microsoft.com/office/2019/extlst" xmlns:r="http://schemas.openxmlformats.org/officeDocument/2006/relationships" xmlns:m="http://schemas.openxmlformats.org/officeDocument/2006/math" xmlns:v="urn:schemas-microsoft-com:vml" xmlns:wp14="http://schemas.microsoft.com/office/word/2010/wordprocessingDrawing" xmlns:wp="http://schemas.openxmlformats.org/drawingml/2006/wordprocessingDrawing" xmlns:w10="urn:schemas-microsoft-com:office:word" xmlns:w="http://schemas.openxmlformats.org/wordprocessingml/2006/main" xmlns:w14="http://schemas.microsoft.com/office/word/2010/wordml" xmlns:w15="http://schemas.microsoft.com/office/word/2012/wordml" xmlns:w16cex="http://schemas.microsoft.com/office/word/2018/wordml/cex" xmlns:w16cid="http://schemas.microsoft.com/office/word/2016/wordml/cid" xmlns:w16="http://schemas.microsoft.com/office/word/2018/wordml" xmlns:w16sdtdh="http://schemas.microsoft.com/office/word/2020/wordml/sdtdatahash" xmlns:w16se="http://schemas.microsoft.com/office/word/2015/wordml/symex" xmlns:wpg="http://schemas.microsoft.com/office/word/2010/wordprocessingGroup" xmlns:wpi="http://schemas.microsoft.com/office/word/2010/wordprocessingInk" xmlns:wne="http://schemas.microsoft.com/office/word/2006/wordml" xmlns:wps="http://schemas.microsoft.com/office/word/2010/wordprocessingShape" mc:Ignorable="w14 w15 w16se w16cid w16 w16cex w16sdtdh wp14">
   <w:p>
     <w:pPr>
       <w:pStyle w:val="Header"/>
@@ -1378,7 +1396,7 @@
 </file>
 
 <file path=word/numbering.xml><?xml version="1.0" encoding="utf-8"?>
-<w:numbering xmlns:wpc="http://schemas.microsoft.com/office/word/2010/wordprocessingCanvas" xmlns:cx="http://schemas.microsoft.com/office/drawing/2014/chartex" xmlns:cx1="http://schemas.microsoft.com/office/drawing/2015/9/8/chartex" xmlns:cx2="http://schemas.microsoft.com/office/drawing/2015/10/21/chartex" xmlns:cx3="http://schemas.microsoft.com/office/drawing/2016/5/9/chartex" xmlns:cx4="http://schemas.microsoft.com/office/drawing/2016/5/10/chartex" xmlns:cx5="http://schemas.microsoft.com/office/drawing/2016/5/11/chartex" xmlns:cx6="http://schemas.microsoft.com/office/drawing/2016/5/12/chartex" xmlns:cx7="http://schemas.microsoft.com/office/drawing/2016/5/13/chartex" xmlns:cx8="http://schemas.microsoft.com/office/drawing/2016/5/14/chartex" xmlns:mc="http://schemas.openxmlformats.org/markup-compatibility/2006" xmlns:aink="http://schemas.microsoft.com/office/drawing/2016/ink" xmlns:am3d="http://schemas.microsoft.com/office/drawing/2017/model3d" xmlns:o="urn:schemas-microsoft-com:office:office" xmlns:r="http://schemas.openxmlformats.org/officeDocument/2006/relationships" xmlns:m="http://schemas.openxmlformats.org/officeDocument/2006/math" xmlns:v="urn:schemas-microsoft-com:vml" xmlns:wp14="http://schemas.microsoft.com/office/word/2010/wordprocessingDrawing" xmlns:wp="http://schemas.openxmlformats.org/drawingml/2006/wordprocessingDrawing" xmlns:w10="urn:schemas-microsoft-com:office:word" xmlns:w="http://schemas.openxmlformats.org/wordprocessingml/2006/main" xmlns:w14="http://schemas.microsoft.com/office/word/2010/wordml" xmlns:w15="http://schemas.microsoft.com/office/word/2012/wordml" xmlns:w16cex="http://schemas.microsoft.com/office/word/2018/wordml/cex" xmlns:w16cid="http://schemas.microsoft.com/office/word/2016/wordml/cid" xmlns:w16="http://schemas.microsoft.com/office/word/2018/wordml" xmlns:w16sdtdh="http://schemas.microsoft.com/office/word/2020/wordml/sdtdatahash" xmlns:w16se="http://schemas.microsoft.com/office/word/2015/wordml/symex" xmlns:wpg="http://schemas.microsoft.com/office/word/2010/wordprocessingGroup" xmlns:wpi="http://schemas.microsoft.com/office/word/2010/wordprocessingInk" xmlns:wne="http://schemas.microsoft.com/office/word/2006/wordml" xmlns:wps="http://schemas.microsoft.com/office/word/2010/wordprocessingShape" mc:Ignorable="w14 w15 w16se w16cid w16 w16cex w16sdtdh wp14">
+<w:numbering xmlns:wpc="http://schemas.microsoft.com/office/word/2010/wordprocessingCanvas" xmlns:cx="http://schemas.microsoft.com/office/drawing/2014/chartex" xmlns:cx1="http://schemas.microsoft.com/office/drawing/2015/9/8/chartex" xmlns:cx2="http://schemas.microsoft.com/office/drawing/2015/10/21/chartex" xmlns:cx3="http://schemas.microsoft.com/office/drawing/2016/5/9/chartex" xmlns:cx4="http://schemas.microsoft.com/office/drawing/2016/5/10/chartex" xmlns:cx5="http://schemas.microsoft.com/office/drawing/2016/5/11/chartex" xmlns:cx6="http://schemas.microsoft.com/office/drawing/2016/5/12/chartex" xmlns:cx7="http://schemas.microsoft.com/office/drawing/2016/5/13/chartex" xmlns:cx8="http://schemas.microsoft.com/office/drawing/2016/5/14/chartex" xmlns:mc="http://schemas.openxmlformats.org/markup-compatibility/2006" xmlns:aink="http://schemas.microsoft.com/office/drawing/2016/ink" xmlns:am3d="http://schemas.microsoft.com/office/drawing/2017/model3d" xmlns:o="urn:schemas-microsoft-com:office:office" xmlns:oel="http://schemas.microsoft.com/office/2019/extlst" xmlns:r="http://schemas.openxmlformats.org/officeDocument/2006/relationships" xmlns:m="http://schemas.openxmlformats.org/officeDocument/2006/math" xmlns:v="urn:schemas-microsoft-com:vml" xmlns:wp14="http://schemas.microsoft.com/office/word/2010/wordprocessingDrawing" xmlns:wp="http://schemas.openxmlformats.org/drawingml/2006/wordprocessingDrawing" xmlns:w10="urn:schemas-microsoft-com:office:word" xmlns:w="http://schemas.openxmlformats.org/wordprocessingml/2006/main" xmlns:w14="http://schemas.microsoft.com/office/word/2010/wordml" xmlns:w15="http://schemas.microsoft.com/office/word/2012/wordml" xmlns:w16cex="http://schemas.microsoft.com/office/word/2018/wordml/cex" xmlns:w16cid="http://schemas.microsoft.com/office/word/2016/wordml/cid" xmlns:w16="http://schemas.microsoft.com/office/word/2018/wordml" xmlns:w16sdtdh="http://schemas.microsoft.com/office/word/2020/wordml/sdtdatahash" xmlns:w16se="http://schemas.microsoft.com/office/word/2015/wordml/symex" xmlns:wpg="http://schemas.microsoft.com/office/word/2010/wordprocessingGroup" xmlns:wpi="http://schemas.microsoft.com/office/word/2010/wordprocessingInk" xmlns:wne="http://schemas.microsoft.com/office/word/2006/wordml" xmlns:wps="http://schemas.microsoft.com/office/word/2010/wordprocessingShape" mc:Ignorable="w14 w15 w16se w16cid w16 w16cex w16sdtdh wp14">
   <w:abstractNum w:abstractNumId="0" w15:restartNumberingAfterBreak="0">
     <w:nsid w:val="3E2C6671"/>
     <w:multiLevelType w:val="hybridMultilevel"/>
@@ -1492,7 +1510,7 @@
       </w:pPr>
     </w:lvl>
   </w:abstractNum>
-  <w:num w:numId="1">
+  <w:num w:numId="1" w16cid:durableId="2113084847">
     <w:abstractNumId w:val="0"/>
   </w:num>
 </w:numbering>

</xml_diff>

<commit_message>
add to proceedings report
</commit_message>
<xml_diff>
--- a/proceedings/tech-report-cover.docx
+++ b/proceedings/tech-report-cover.docx
@@ -152,7 +152,25 @@
                 <w:sz w:val="36"/>
                 <w:szCs w:val="36"/>
               </w:rPr>
-              <w:t>', 31 January, 01-02 February 2023 in Moncton, New Brunswick</w:t>
+              <w:t>', 31 January</w:t>
+            </w:r>
+            <w:r>
+              <w:rPr>
+                <w:rFonts w:ascii="Microsoft Sans Serif" w:hAnsi="Microsoft Sans Serif" w:cs="Microsoft Sans Serif"/>
+                <w:b/>
+                <w:sz w:val="36"/>
+                <w:szCs w:val="36"/>
+              </w:rPr>
+              <w:t xml:space="preserve"> to </w:t>
+            </w:r>
+            <w:r>
+              <w:rPr>
+                <w:rFonts w:ascii="Microsoft Sans Serif" w:hAnsi="Microsoft Sans Serif" w:cs="Microsoft Sans Serif"/>
+                <w:b/>
+                <w:sz w:val="36"/>
+                <w:szCs w:val="36"/>
+              </w:rPr>
+              <w:t>02 February 2023 in Moncton, New Brunswick</w:t>
             </w:r>
             <w:r>
               <w:rPr>

</xml_diff>

<commit_message>
add reviews received today and start addressing the issues raised by reviewers
</commit_message>
<xml_diff>
--- a/proceedings/tech-report-cover.docx
+++ b/proceedings/tech-report-cover.docx
@@ -779,7 +779,17 @@
                 <w:szCs w:val="28"/>
                 <w:lang w:val="fr-CA"/>
               </w:rPr>
-              <w:t>2023</w:t>
+              <w:t>202</w:t>
+            </w:r>
+            <w:r>
+              <w:rPr>
+                <w:rFonts w:ascii="Microsoft Sans Serif" w:hAnsi="Microsoft Sans Serif" w:cs="Microsoft Sans Serif"/>
+                <w:noProof/>
+                <w:sz w:val="28"/>
+                <w:szCs w:val="28"/>
+                <w:lang w:val="fr-CA"/>
+              </w:rPr>
+              <w:t>4</w:t>
             </w:r>
             <w:r>
               <w:rPr>
@@ -1138,7 +1148,7 @@
                                   </pic:cNvPicPr>
                                 </pic:nvPicPr>
                                 <pic:blipFill>
-                                  <a:blip r:embed="rId1">
+                                  <a:blip r:embed="rId2">
                                     <a:extLst>
                                       <a:ext uri="{28A0092B-C50C-407E-A947-70E740481C1C}">
                                         <a14:useLocalDpi xmlns:a14="http://schemas.microsoft.com/office/drawing/2010/main" val="0"/>
@@ -1257,7 +1267,7 @@
                                         </pic:cNvPicPr>
                                       </pic:nvPicPr>
                                       <pic:blipFill>
-                                        <a:blip r:embed="rId2">
+                                        <a:blip r:embed="rId3">
                                           <a:extLst>
                                             <a:ext uri="{28A0092B-C50C-407E-A947-70E740481C1C}">
                                               <a14:useLocalDpi xmlns:a14="http://schemas.microsoft.com/office/drawing/2010/main" val="0"/>
@@ -1335,7 +1345,7 @@
                                   </pic:cNvPicPr>
                                 </pic:nvPicPr>
                                 <pic:blipFill>
-                                  <a:blip r:embed="rId2">
+                                  <a:blip r:embed="rId4">
                                     <a:extLst>
                                       <a:ext uri="{28A0092B-C50C-407E-A947-70E740481C1C}">
                                         <a14:useLocalDpi xmlns:a14="http://schemas.microsoft.com/office/drawing/2010/main" val="0"/>

</xml_diff>